<commit_message>
Update Lernportfolio- Emre Inci.docx
</commit_message>
<xml_diff>
--- a/Workshopmaterial/Lernportfolios/Lernportfolio- Emre Inci.docx
+++ b/Workshopmaterial/Lernportfolios/Lernportfolio- Emre Inci.docx
@@ -186,7 +186,6 @@
                 <w:dataBinding w:prefixMappings="xmlns:ns0='http://purl.org/dc/elements/1.1/' xmlns:ns1='http://schemas.openxmlformats.org/package/2006/metadata/core-properties' " w:xpath="/ns1:coreProperties[1]/ns0:subject[1]" w:storeItemID="{6C3C8BC8-F283-45AE-878A-BAB7291924A1}"/>
                 <w:text/>
               </w:sdtPr>
-              <w:sdtEndPr/>
               <w:sdtContent>
                 <w:p>
                   <w:pPr>
@@ -406,7 +405,6 @@
                                         <w:calendar w:val="gregorian"/>
                                       </w:date>
                                     </w:sdtPr>
-                                    <w:sdtEndPr/>
                                     <w:sdtContent>
                                       <w:p>
                                         <w:pPr>
@@ -453,7 +451,6 @@
                                         <w:dataBinding w:prefixMappings="xmlns:ns0='http://schemas.openxmlformats.org/officeDocument/2006/extended-properties' " w:xpath="/ns0:Properties[1]/ns0:Company[1]" w:storeItemID="{6668398D-A668-4E3E-A5EB-62B293D839F1}"/>
                                         <w:text/>
                                       </w:sdtPr>
-                                      <w:sdtEndPr/>
                                       <w:sdtContent>
                                         <w:r>
                                           <w:rPr>
@@ -485,7 +482,6 @@
                                         <w:dataBinding w:prefixMappings="xmlns:ns0='http://schemas.microsoft.com/office/2006/coverPageProps' " w:xpath="/ns0:CoverPageProperties[1]/ns0:CompanyAddress[1]" w:storeItemID="{55AF091B-3C7A-41E3-B477-F2FDAA23CFDA}"/>
                                         <w:text/>
                                       </w:sdtPr>
-                                      <w:sdtEndPr/>
                                       <w:sdtContent>
                                         <w:r>
                                           <w:rPr>
@@ -541,7 +537,6 @@
                                   <w:calendar w:val="gregorian"/>
                                 </w:date>
                               </w:sdtPr>
-                              <w:sdtEndPr/>
                               <w:sdtContent>
                                 <w:p>
                                   <w:pPr>
@@ -588,7 +583,6 @@
                                   <w:dataBinding w:prefixMappings="xmlns:ns0='http://schemas.openxmlformats.org/officeDocument/2006/extended-properties' " w:xpath="/ns0:Properties[1]/ns0:Company[1]" w:storeItemID="{6668398D-A668-4E3E-A5EB-62B293D839F1}"/>
                                   <w:text/>
                                 </w:sdtPr>
-                                <w:sdtEndPr/>
                                 <w:sdtContent>
                                   <w:r>
                                     <w:rPr>
@@ -620,7 +614,6 @@
                                   <w:dataBinding w:prefixMappings="xmlns:ns0='http://schemas.microsoft.com/office/2006/coverPageProps' " w:xpath="/ns0:CoverPageProperties[1]/ns0:CompanyAddress[1]" w:storeItemID="{55AF091B-3C7A-41E3-B477-F2FDAA23CFDA}"/>
                                   <w:text/>
                                 </w:sdtPr>
-                                <w:sdtEndPr/>
                                 <w:sdtContent>
                                   <w:r>
                                     <w:rPr>
@@ -759,7 +752,7 @@
               <w:r>
                 <w:fldChar w:fldCharType="separate"/>
               </w:r>
-              <w:hyperlink w:anchor="_Toc7117351" w:history="1">
+              <w:hyperlink w:anchor="_Toc7706518" w:history="1">
                 <w:r>
                   <w:rPr>
                     <w:rStyle w:val="Hyperlink"/>
@@ -786,7 +779,7 @@
                     <w:noProof/>
                     <w:webHidden/>
                   </w:rPr>
-                  <w:instrText xml:space="preserve"> PAGEREF _Toc7117351 \h </w:instrText>
+                  <w:instrText xml:space="preserve"> PAGEREF _Toc7706518 \h </w:instrText>
                 </w:r>
                 <w:r>
                   <w:rPr>
@@ -829,7 +822,7 @@
                   <w:lang w:eastAsia="de-DE"/>
                 </w:rPr>
               </w:pPr>
-              <w:hyperlink w:anchor="_Toc7117352" w:history="1">
+              <w:hyperlink w:anchor="_Toc7706519" w:history="1">
                 <w:r>
                   <w:rPr>
                     <w:rStyle w:val="Hyperlink"/>
@@ -856,7 +849,7 @@
                     <w:noProof/>
                     <w:webHidden/>
                   </w:rPr>
-                  <w:instrText xml:space="preserve"> PAGEREF _Toc7117352 \h </w:instrText>
+                  <w:instrText xml:space="preserve"> PAGEREF _Toc7706519 \h </w:instrText>
                 </w:r>
                 <w:r>
                   <w:rPr>
@@ -899,7 +892,7 @@
                   <w:lang w:eastAsia="de-DE"/>
                 </w:rPr>
               </w:pPr>
-              <w:hyperlink w:anchor="_Toc7117353" w:history="1">
+              <w:hyperlink w:anchor="_Toc7706520" w:history="1">
                 <w:r>
                   <w:rPr>
                     <w:rStyle w:val="Hyperlink"/>
@@ -926,7 +919,7 @@
                     <w:noProof/>
                     <w:webHidden/>
                   </w:rPr>
-                  <w:instrText xml:space="preserve"> PAGEREF _Toc7117353 \h </w:instrText>
+                  <w:instrText xml:space="preserve"> PAGEREF _Toc7706520 \h </w:instrText>
                 </w:r>
                 <w:r>
                   <w:rPr>
@@ -969,7 +962,7 @@
                   <w:lang w:eastAsia="de-DE"/>
                 </w:rPr>
               </w:pPr>
-              <w:hyperlink w:anchor="_Toc7117354" w:history="1">
+              <w:hyperlink w:anchor="_Toc7706521" w:history="1">
                 <w:r>
                   <w:rPr>
                     <w:rStyle w:val="Hyperlink"/>
@@ -996,7 +989,7 @@
                     <w:noProof/>
                     <w:webHidden/>
                   </w:rPr>
-                  <w:instrText xml:space="preserve"> PAGEREF _Toc7117354 \h </w:instrText>
+                  <w:instrText xml:space="preserve"> PAGEREF _Toc7706521 \h </w:instrText>
                 </w:r>
                 <w:r>
                   <w:rPr>
@@ -1036,7 +1029,7 @@
                   <w:lang w:eastAsia="de-DE"/>
                 </w:rPr>
               </w:pPr>
-              <w:hyperlink w:anchor="_Toc7117355" w:history="1">
+              <w:hyperlink w:anchor="_Toc7706522" w:history="1">
                 <w:r>
                   <w:rPr>
                     <w:rStyle w:val="Hyperlink"/>
@@ -1063,7 +1056,7 @@
                     <w:noProof/>
                     <w:webHidden/>
                   </w:rPr>
-                  <w:instrText xml:space="preserve"> PAGEREF _Toc7117355 \h </w:instrText>
+                  <w:instrText xml:space="preserve"> PAGEREF _Toc7706522 \h </w:instrText>
                 </w:r>
                 <w:r>
                   <w:rPr>
@@ -1106,7 +1099,7 @@
                   <w:lang w:eastAsia="de-DE"/>
                 </w:rPr>
               </w:pPr>
-              <w:hyperlink w:anchor="_Toc7117356" w:history="1">
+              <w:hyperlink w:anchor="_Toc7706523" w:history="1">
                 <w:r>
                   <w:rPr>
                     <w:rStyle w:val="Hyperlink"/>
@@ -1134,7 +1127,7 @@
                     <w:noProof/>
                     <w:webHidden/>
                   </w:rPr>
-                  <w:instrText xml:space="preserve"> PAGEREF _Toc7117356 \h </w:instrText>
+                  <w:instrText xml:space="preserve"> PAGEREF _Toc7706523 \h </w:instrText>
                 </w:r>
                 <w:r>
                   <w:rPr>
@@ -1177,7 +1170,7 @@
                   <w:lang w:eastAsia="de-DE"/>
                 </w:rPr>
               </w:pPr>
-              <w:hyperlink w:anchor="_Toc7117357" w:history="1">
+              <w:hyperlink w:anchor="_Toc7706524" w:history="1">
                 <w:r>
                   <w:rPr>
                     <w:rStyle w:val="Hyperlink"/>
@@ -1205,7 +1198,7 @@
                     <w:noProof/>
                     <w:webHidden/>
                   </w:rPr>
-                  <w:instrText xml:space="preserve"> PAGEREF _Toc7117357 \h </w:instrText>
+                  <w:instrText xml:space="preserve"> PAGEREF _Toc7706524 \h </w:instrText>
                 </w:r>
                 <w:r>
                   <w:rPr>
@@ -1248,7 +1241,7 @@
                   <w:lang w:eastAsia="de-DE"/>
                 </w:rPr>
               </w:pPr>
-              <w:hyperlink w:anchor="_Toc7117358" w:history="1">
+              <w:hyperlink w:anchor="_Toc7706525" w:history="1">
                 <w:r>
                   <w:rPr>
                     <w:rStyle w:val="Hyperlink"/>
@@ -1276,7 +1269,7 @@
                     <w:noProof/>
                     <w:webHidden/>
                   </w:rPr>
-                  <w:instrText xml:space="preserve"> PAGEREF _Toc7117358 \h </w:instrText>
+                  <w:instrText xml:space="preserve"> PAGEREF _Toc7706525 \h </w:instrText>
                 </w:r>
                 <w:r>
                   <w:rPr>
@@ -1319,7 +1312,7 @@
                   <w:lang w:eastAsia="de-DE"/>
                 </w:rPr>
               </w:pPr>
-              <w:hyperlink w:anchor="_Toc7117359" w:history="1">
+              <w:hyperlink w:anchor="_Toc7706526" w:history="1">
                 <w:r>
                   <w:rPr>
                     <w:rStyle w:val="Hyperlink"/>
@@ -1347,7 +1340,7 @@
                     <w:noProof/>
                     <w:webHidden/>
                   </w:rPr>
-                  <w:instrText xml:space="preserve"> PAGEREF _Toc7117359 \h </w:instrText>
+                  <w:instrText xml:space="preserve"> PAGEREF _Toc7706526 \h </w:instrText>
                 </w:r>
                 <w:r>
                   <w:rPr>
@@ -1390,7 +1383,7 @@
                   <w:lang w:eastAsia="de-DE"/>
                 </w:rPr>
               </w:pPr>
-              <w:hyperlink w:anchor="_Toc7117360" w:history="1">
+              <w:hyperlink w:anchor="_Toc7706527" w:history="1">
                 <w:r>
                   <w:rPr>
                     <w:rStyle w:val="Hyperlink"/>
@@ -1418,7 +1411,7 @@
                     <w:noProof/>
                     <w:webHidden/>
                   </w:rPr>
-                  <w:instrText xml:space="preserve"> PAGEREF _Toc7117360 \h </w:instrText>
+                  <w:instrText xml:space="preserve"> PAGEREF _Toc7706527 \h </w:instrText>
                 </w:r>
                 <w:r>
                   <w:rPr>
@@ -1461,7 +1454,7 @@
                   <w:lang w:eastAsia="de-DE"/>
                 </w:rPr>
               </w:pPr>
-              <w:hyperlink w:anchor="_Toc7117361" w:history="1">
+              <w:hyperlink w:anchor="_Toc7706528" w:history="1">
                 <w:r>
                   <w:rPr>
                     <w:rStyle w:val="Hyperlink"/>
@@ -1490,7 +1483,7 @@
                     <w:noProof/>
                     <w:webHidden/>
                   </w:rPr>
-                  <w:instrText xml:space="preserve"> PAGEREF _Toc7117361 \h </w:instrText>
+                  <w:instrText xml:space="preserve"> PAGEREF _Toc7706528 \h </w:instrText>
                 </w:r>
                 <w:r>
                   <w:rPr>
@@ -1533,7 +1526,7 @@
                   <w:lang w:eastAsia="de-DE"/>
                 </w:rPr>
               </w:pPr>
-              <w:hyperlink w:anchor="_Toc7117362" w:history="1">
+              <w:hyperlink w:anchor="_Toc7706529" w:history="1">
                 <w:r>
                   <w:rPr>
                     <w:rStyle w:val="Hyperlink"/>
@@ -1562,7 +1555,7 @@
                     <w:noProof/>
                     <w:webHidden/>
                   </w:rPr>
-                  <w:instrText xml:space="preserve"> PAGEREF _Toc7117362 \h </w:instrText>
+                  <w:instrText xml:space="preserve"> PAGEREF _Toc7706529 \h </w:instrText>
                 </w:r>
                 <w:r>
                   <w:rPr>
@@ -1605,7 +1598,7 @@
                   <w:lang w:eastAsia="de-DE"/>
                 </w:rPr>
               </w:pPr>
-              <w:hyperlink w:anchor="_Toc7117363" w:history="1">
+              <w:hyperlink w:anchor="_Toc7706530" w:history="1">
                 <w:r>
                   <w:rPr>
                     <w:rStyle w:val="Hyperlink"/>
@@ -1633,7 +1626,7 @@
                     <w:noProof/>
                     <w:webHidden/>
                   </w:rPr>
-                  <w:instrText xml:space="preserve"> PAGEREF _Toc7117363 \h </w:instrText>
+                  <w:instrText xml:space="preserve"> PAGEREF _Toc7706530 \h </w:instrText>
                 </w:r>
                 <w:r>
                   <w:rPr>
@@ -1676,7 +1669,7 @@
                   <w:lang w:eastAsia="de-DE"/>
                 </w:rPr>
               </w:pPr>
-              <w:hyperlink w:anchor="_Toc7117364" w:history="1">
+              <w:hyperlink w:anchor="_Toc7706531" w:history="1">
                 <w:r>
                   <w:rPr>
                     <w:rStyle w:val="Hyperlink"/>
@@ -1705,7 +1698,7 @@
                     <w:noProof/>
                     <w:webHidden/>
                   </w:rPr>
-                  <w:instrText xml:space="preserve"> PAGEREF _Toc7117364 \h </w:instrText>
+                  <w:instrText xml:space="preserve"> PAGEREF _Toc7706531 \h </w:instrText>
                 </w:r>
                 <w:r>
                   <w:rPr>
@@ -1748,7 +1741,7 @@
                   <w:lang w:eastAsia="de-DE"/>
                 </w:rPr>
               </w:pPr>
-              <w:hyperlink w:anchor="_Toc7117365" w:history="1">
+              <w:hyperlink w:anchor="_Toc7706532" w:history="1">
                 <w:r>
                   <w:rPr>
                     <w:rStyle w:val="Hyperlink"/>
@@ -1776,7 +1769,7 @@
                     <w:noProof/>
                     <w:webHidden/>
                   </w:rPr>
-                  <w:instrText xml:space="preserve"> PAGEREF _Toc7117365 \h </w:instrText>
+                  <w:instrText xml:space="preserve"> PAGEREF _Toc7706532 \h </w:instrText>
                 </w:r>
                 <w:r>
                   <w:rPr>
@@ -1819,7 +1812,7 @@
                   <w:lang w:eastAsia="de-DE"/>
                 </w:rPr>
               </w:pPr>
-              <w:hyperlink w:anchor="_Toc7117366" w:history="1">
+              <w:hyperlink w:anchor="_Toc7706533" w:history="1">
                 <w:r>
                   <w:rPr>
                     <w:rStyle w:val="Hyperlink"/>
@@ -1847,7 +1840,7 @@
                     <w:noProof/>
                     <w:webHidden/>
                   </w:rPr>
-                  <w:instrText xml:space="preserve"> PAGEREF _Toc7117366 \h </w:instrText>
+                  <w:instrText xml:space="preserve"> PAGEREF _Toc7706533 \h </w:instrText>
                 </w:r>
                 <w:r>
                   <w:rPr>
@@ -1890,7 +1883,7 @@
                   <w:lang w:eastAsia="de-DE"/>
                 </w:rPr>
               </w:pPr>
-              <w:hyperlink w:anchor="_Toc7117367" w:history="1">
+              <w:hyperlink w:anchor="_Toc7706534" w:history="1">
                 <w:r>
                   <w:rPr>
                     <w:rStyle w:val="Hyperlink"/>
@@ -1918,7 +1911,7 @@
                     <w:noProof/>
                     <w:webHidden/>
                   </w:rPr>
-                  <w:instrText xml:space="preserve"> PAGEREF _Toc7117367 \h </w:instrText>
+                  <w:instrText xml:space="preserve"> PAGEREF _Toc7706534 \h </w:instrText>
                 </w:r>
                 <w:r>
                   <w:rPr>
@@ -1961,7 +1954,7 @@
                   <w:lang w:eastAsia="de-DE"/>
                 </w:rPr>
               </w:pPr>
-              <w:hyperlink w:anchor="_Toc7117368" w:history="1">
+              <w:hyperlink w:anchor="_Toc7706535" w:history="1">
                 <w:r>
                   <w:rPr>
                     <w:rStyle w:val="Hyperlink"/>
@@ -1989,7 +1982,7 @@
                     <w:noProof/>
                     <w:webHidden/>
                   </w:rPr>
-                  <w:instrText xml:space="preserve"> PAGEREF _Toc7117368 \h </w:instrText>
+                  <w:instrText xml:space="preserve"> PAGEREF _Toc7706535 \h </w:instrText>
                 </w:r>
                 <w:r>
                   <w:rPr>
@@ -2032,7 +2025,7 @@
                   <w:lang w:eastAsia="de-DE"/>
                 </w:rPr>
               </w:pPr>
-              <w:hyperlink w:anchor="_Toc7117369" w:history="1">
+              <w:hyperlink w:anchor="_Toc7706536" w:history="1">
                 <w:r>
                   <w:rPr>
                     <w:rStyle w:val="Hyperlink"/>
@@ -2060,7 +2053,7 @@
                     <w:noProof/>
                     <w:webHidden/>
                   </w:rPr>
-                  <w:instrText xml:space="preserve"> PAGEREF _Toc7117369 \h </w:instrText>
+                  <w:instrText xml:space="preserve"> PAGEREF _Toc7706536 \h </w:instrText>
                 </w:r>
                 <w:r>
                   <w:rPr>
@@ -2103,7 +2096,7 @@
                   <w:lang w:eastAsia="de-DE"/>
                 </w:rPr>
               </w:pPr>
-              <w:hyperlink w:anchor="_Toc7117370" w:history="1">
+              <w:hyperlink w:anchor="_Toc7706537" w:history="1">
                 <w:r>
                   <w:rPr>
                     <w:rStyle w:val="Hyperlink"/>
@@ -2131,7 +2124,7 @@
                     <w:noProof/>
                     <w:webHidden/>
                   </w:rPr>
-                  <w:instrText xml:space="preserve"> PAGEREF _Toc7117370 \h </w:instrText>
+                  <w:instrText xml:space="preserve"> PAGEREF _Toc7706537 \h </w:instrText>
                 </w:r>
                 <w:r>
                   <w:rPr>
@@ -2174,7 +2167,7 @@
                   <w:lang w:eastAsia="de-DE"/>
                 </w:rPr>
               </w:pPr>
-              <w:hyperlink w:anchor="_Toc7117371" w:history="1">
+              <w:hyperlink w:anchor="_Toc7706538" w:history="1">
                 <w:r>
                   <w:rPr>
                     <w:rStyle w:val="Hyperlink"/>
@@ -2203,7 +2196,7 @@
                     <w:noProof/>
                     <w:webHidden/>
                   </w:rPr>
-                  <w:instrText xml:space="preserve"> PAGEREF _Toc7117371 \h </w:instrText>
+                  <w:instrText xml:space="preserve"> PAGEREF _Toc7706538 \h </w:instrText>
                 </w:r>
                 <w:r>
                   <w:rPr>
@@ -2243,7 +2236,7 @@
                   <w:lang w:eastAsia="de-DE"/>
                 </w:rPr>
               </w:pPr>
-              <w:hyperlink w:anchor="_Toc7117372" w:history="1">
+              <w:hyperlink w:anchor="_Toc7706539" w:history="1">
                 <w:r>
                   <w:rPr>
                     <w:rStyle w:val="Hyperlink"/>
@@ -2270,7 +2263,7 @@
                     <w:noProof/>
                     <w:webHidden/>
                   </w:rPr>
-                  <w:instrText xml:space="preserve"> PAGEREF _Toc7117372 \h </w:instrText>
+                  <w:instrText xml:space="preserve"> PAGEREF _Toc7706539 \h </w:instrText>
                 </w:r>
                 <w:r>
                   <w:rPr>
@@ -2313,7 +2306,7 @@
                   <w:lang w:eastAsia="de-DE"/>
                 </w:rPr>
               </w:pPr>
-              <w:hyperlink w:anchor="_Toc7117373" w:history="1">
+              <w:hyperlink w:anchor="_Toc7706540" w:history="1">
                 <w:r>
                   <w:rPr>
                     <w:rStyle w:val="Hyperlink"/>
@@ -2341,7 +2334,7 @@
                     <w:noProof/>
                     <w:webHidden/>
                   </w:rPr>
-                  <w:instrText xml:space="preserve"> PAGEREF _Toc7117373 \h </w:instrText>
+                  <w:instrText xml:space="preserve"> PAGEREF _Toc7706540 \h </w:instrText>
                 </w:r>
                 <w:r>
                   <w:rPr>
@@ -2381,7 +2374,7 @@
                   <w:lang w:eastAsia="de-DE"/>
                 </w:rPr>
               </w:pPr>
-              <w:hyperlink w:anchor="_Toc7117374" w:history="1">
+              <w:hyperlink w:anchor="_Toc7706541" w:history="1">
                 <w:r>
                   <w:rPr>
                     <w:rStyle w:val="Hyperlink"/>
@@ -2409,7 +2402,7 @@
                     <w:noProof/>
                     <w:webHidden/>
                   </w:rPr>
-                  <w:instrText xml:space="preserve"> PAGEREF _Toc7117374 \h </w:instrText>
+                  <w:instrText xml:space="preserve"> PAGEREF _Toc7706541 \h </w:instrText>
                 </w:r>
                 <w:r>
                   <w:rPr>
@@ -2452,7 +2445,7 @@
                   <w:lang w:eastAsia="de-DE"/>
                 </w:rPr>
               </w:pPr>
-              <w:hyperlink w:anchor="_Toc7117375" w:history="1">
+              <w:hyperlink w:anchor="_Toc7706542" w:history="1">
                 <w:r>
                   <w:rPr>
                     <w:rStyle w:val="Hyperlink"/>
@@ -2480,7 +2473,7 @@
                     <w:noProof/>
                     <w:webHidden/>
                   </w:rPr>
-                  <w:instrText xml:space="preserve"> PAGEREF _Toc7117375 \h </w:instrText>
+                  <w:instrText xml:space="preserve"> PAGEREF _Toc7706542 \h </w:instrText>
                 </w:r>
                 <w:r>
                   <w:rPr>
@@ -2523,7 +2516,7 @@
                   <w:lang w:eastAsia="de-DE"/>
                 </w:rPr>
               </w:pPr>
-              <w:hyperlink w:anchor="_Toc7117376" w:history="1">
+              <w:hyperlink w:anchor="_Toc7706543" w:history="1">
                 <w:r>
                   <w:rPr>
                     <w:rStyle w:val="Hyperlink"/>
@@ -2551,7 +2544,7 @@
                     <w:noProof/>
                     <w:webHidden/>
                   </w:rPr>
-                  <w:instrText xml:space="preserve"> PAGEREF _Toc7117376 \h </w:instrText>
+                  <w:instrText xml:space="preserve"> PAGEREF _Toc7706543 \h </w:instrText>
                 </w:r>
                 <w:r>
                   <w:rPr>
@@ -2591,7 +2584,7 @@
                   <w:lang w:eastAsia="de-DE"/>
                 </w:rPr>
               </w:pPr>
-              <w:hyperlink w:anchor="_Toc7117377" w:history="1">
+              <w:hyperlink w:anchor="_Toc7706544" w:history="1">
                 <w:r>
                   <w:rPr>
                     <w:rStyle w:val="Hyperlink"/>
@@ -2619,7 +2612,7 @@
                     <w:noProof/>
                     <w:webHidden/>
                   </w:rPr>
-                  <w:instrText xml:space="preserve"> PAGEREF _Toc7117377 \h </w:instrText>
+                  <w:instrText xml:space="preserve"> PAGEREF _Toc7706544 \h </w:instrText>
                 </w:r>
                 <w:r>
                   <w:rPr>
@@ -2662,7 +2655,7 @@
                   <w:lang w:eastAsia="de-DE"/>
                 </w:rPr>
               </w:pPr>
-              <w:hyperlink w:anchor="_Toc7117378" w:history="1">
+              <w:hyperlink w:anchor="_Toc7706545" w:history="1">
                 <w:r>
                   <w:rPr>
                     <w:rStyle w:val="Hyperlink"/>
@@ -2689,7 +2682,7 @@
                     <w:noProof/>
                     <w:webHidden/>
                   </w:rPr>
-                  <w:instrText xml:space="preserve"> PAGEREF _Toc7117378 \h </w:instrText>
+                  <w:instrText xml:space="preserve"> PAGEREF _Toc7706545 \h </w:instrText>
                 </w:r>
                 <w:r>
                   <w:rPr>
@@ -2732,7 +2725,7 @@
                   <w:lang w:eastAsia="de-DE"/>
                 </w:rPr>
               </w:pPr>
-              <w:hyperlink w:anchor="_Toc7117379" w:history="1">
+              <w:hyperlink w:anchor="_Toc7706546" w:history="1">
                 <w:r>
                   <w:rPr>
                     <w:rStyle w:val="Hyperlink"/>
@@ -2759,7 +2752,7 @@
                     <w:noProof/>
                     <w:webHidden/>
                   </w:rPr>
-                  <w:instrText xml:space="preserve"> PAGEREF _Toc7117379 \h </w:instrText>
+                  <w:instrText xml:space="preserve"> PAGEREF _Toc7706546 \h </w:instrText>
                 </w:r>
                 <w:r>
                   <w:rPr>
@@ -2802,7 +2795,7 @@
                   <w:lang w:eastAsia="de-DE"/>
                 </w:rPr>
               </w:pPr>
-              <w:hyperlink w:anchor="_Toc7117380" w:history="1">
+              <w:hyperlink w:anchor="_Toc7706547" w:history="1">
                 <w:r>
                   <w:rPr>
                     <w:rStyle w:val="Hyperlink"/>
@@ -2829,7 +2822,7 @@
                     <w:noProof/>
                     <w:webHidden/>
                   </w:rPr>
-                  <w:instrText xml:space="preserve"> PAGEREF _Toc7117380 \h </w:instrText>
+                  <w:instrText xml:space="preserve"> PAGEREF _Toc7706547 \h </w:instrText>
                 </w:r>
                 <w:r>
                   <w:rPr>
@@ -2872,7 +2865,7 @@
                   <w:lang w:eastAsia="de-DE"/>
                 </w:rPr>
               </w:pPr>
-              <w:hyperlink w:anchor="_Toc7117381" w:history="1">
+              <w:hyperlink w:anchor="_Toc7706548" w:history="1">
                 <w:r>
                   <w:rPr>
                     <w:rStyle w:val="Hyperlink"/>
@@ -2899,7 +2892,7 @@
                     <w:noProof/>
                     <w:webHidden/>
                   </w:rPr>
-                  <w:instrText xml:space="preserve"> PAGEREF _Toc7117381 \h </w:instrText>
+                  <w:instrText xml:space="preserve"> PAGEREF _Toc7706548 \h </w:instrText>
                 </w:r>
                 <w:r>
                   <w:rPr>
@@ -2942,7 +2935,7 @@
                   <w:lang w:eastAsia="de-DE"/>
                 </w:rPr>
               </w:pPr>
-              <w:hyperlink w:anchor="_Toc7117382" w:history="1">
+              <w:hyperlink w:anchor="_Toc7706549" w:history="1">
                 <w:r>
                   <w:rPr>
                     <w:rStyle w:val="Hyperlink"/>
@@ -2969,7 +2962,7 @@
                     <w:noProof/>
                     <w:webHidden/>
                   </w:rPr>
-                  <w:instrText xml:space="preserve"> PAGEREF _Toc7117382 \h </w:instrText>
+                  <w:instrText xml:space="preserve"> PAGEREF _Toc7706549 \h </w:instrText>
                 </w:r>
                 <w:r>
                   <w:rPr>
@@ -3012,7 +3005,7 @@
                   <w:lang w:eastAsia="de-DE"/>
                 </w:rPr>
               </w:pPr>
-              <w:hyperlink w:anchor="_Toc7117383" w:history="1">
+              <w:hyperlink w:anchor="_Toc7706550" w:history="1">
                 <w:r>
                   <w:rPr>
                     <w:rStyle w:val="Hyperlink"/>
@@ -3039,7 +3032,7 @@
                     <w:noProof/>
                     <w:webHidden/>
                   </w:rPr>
-                  <w:instrText xml:space="preserve"> PAGEREF _Toc7117383 \h </w:instrText>
+                  <w:instrText xml:space="preserve"> PAGEREF _Toc7706550 \h </w:instrText>
                 </w:r>
                 <w:r>
                   <w:rPr>
@@ -3082,7 +3075,7 @@
                   <w:lang w:eastAsia="de-DE"/>
                 </w:rPr>
               </w:pPr>
-              <w:hyperlink w:anchor="_Toc7117384" w:history="1">
+              <w:hyperlink w:anchor="_Toc7706551" w:history="1">
                 <w:r>
                   <w:rPr>
                     <w:rStyle w:val="Hyperlink"/>
@@ -3109,7 +3102,7 @@
                     <w:noProof/>
                     <w:webHidden/>
                   </w:rPr>
-                  <w:instrText xml:space="preserve"> PAGEREF _Toc7117384 \h </w:instrText>
+                  <w:instrText xml:space="preserve"> PAGEREF _Toc7706551 \h </w:instrText>
                 </w:r>
                 <w:r>
                   <w:rPr>
@@ -3152,7 +3145,7 @@
                   <w:lang w:eastAsia="de-DE"/>
                 </w:rPr>
               </w:pPr>
-              <w:hyperlink w:anchor="_Toc7117385" w:history="1">
+              <w:hyperlink w:anchor="_Toc7706552" w:history="1">
                 <w:r>
                   <w:rPr>
                     <w:rStyle w:val="Hyperlink"/>
@@ -3179,7 +3172,7 @@
                     <w:noProof/>
                     <w:webHidden/>
                   </w:rPr>
-                  <w:instrText xml:space="preserve"> PAGEREF _Toc7117385 \h </w:instrText>
+                  <w:instrText xml:space="preserve"> PAGEREF _Toc7706552 \h </w:instrText>
                 </w:r>
                 <w:r>
                   <w:rPr>
@@ -3222,7 +3215,7 @@
                   <w:lang w:eastAsia="de-DE"/>
                 </w:rPr>
               </w:pPr>
-              <w:hyperlink w:anchor="_Toc7117386" w:history="1">
+              <w:hyperlink w:anchor="_Toc7706553" w:history="1">
                 <w:r>
                   <w:rPr>
                     <w:rStyle w:val="Hyperlink"/>
@@ -3250,7 +3243,7 @@
                     <w:noProof/>
                     <w:webHidden/>
                   </w:rPr>
-                  <w:instrText xml:space="preserve"> PAGEREF _Toc7117386 \h </w:instrText>
+                  <w:instrText xml:space="preserve"> PAGEREF _Toc7706553 \h </w:instrText>
                 </w:r>
                 <w:r>
                   <w:rPr>
@@ -3293,7 +3286,7 @@
                   <w:lang w:eastAsia="de-DE"/>
                 </w:rPr>
               </w:pPr>
-              <w:hyperlink w:anchor="_Toc7117387" w:history="1">
+              <w:hyperlink w:anchor="_Toc7706554" w:history="1">
                 <w:r>
                   <w:rPr>
                     <w:rStyle w:val="Hyperlink"/>
@@ -3320,7 +3313,7 @@
                     <w:noProof/>
                     <w:webHidden/>
                   </w:rPr>
-                  <w:instrText xml:space="preserve"> PAGEREF _Toc7117387 \h </w:instrText>
+                  <w:instrText xml:space="preserve"> PAGEREF _Toc7706554 \h </w:instrText>
                 </w:r>
                 <w:r>
                   <w:rPr>
@@ -3363,7 +3356,7 @@
                   <w:lang w:eastAsia="de-DE"/>
                 </w:rPr>
               </w:pPr>
-              <w:hyperlink w:anchor="_Toc7117388" w:history="1">
+              <w:hyperlink w:anchor="_Toc7706555" w:history="1">
                 <w:r>
                   <w:rPr>
                     <w:rStyle w:val="Hyperlink"/>
@@ -3390,7 +3383,7 @@
                     <w:noProof/>
                     <w:webHidden/>
                   </w:rPr>
-                  <w:instrText xml:space="preserve"> PAGEREF _Toc7117388 \h </w:instrText>
+                  <w:instrText xml:space="preserve"> PAGEREF _Toc7706555 \h </w:instrText>
                 </w:r>
                 <w:r>
                   <w:rPr>
@@ -3433,7 +3426,7 @@
                   <w:lang w:eastAsia="de-DE"/>
                 </w:rPr>
               </w:pPr>
-              <w:hyperlink w:anchor="_Toc7117389" w:history="1">
+              <w:hyperlink w:anchor="_Toc7706556" w:history="1">
                 <w:r>
                   <w:rPr>
                     <w:rStyle w:val="Hyperlink"/>
@@ -3460,7 +3453,7 @@
                     <w:noProof/>
                     <w:webHidden/>
                   </w:rPr>
-                  <w:instrText xml:space="preserve"> PAGEREF _Toc7117389 \h </w:instrText>
+                  <w:instrText xml:space="preserve"> PAGEREF _Toc7706556 \h </w:instrText>
                 </w:r>
                 <w:r>
                   <w:rPr>
@@ -3503,7 +3496,7 @@
                   <w:lang w:eastAsia="de-DE"/>
                 </w:rPr>
               </w:pPr>
-              <w:hyperlink w:anchor="_Toc7117390" w:history="1">
+              <w:hyperlink w:anchor="_Toc7706557" w:history="1">
                 <w:r>
                   <w:rPr>
                     <w:rStyle w:val="Hyperlink"/>
@@ -3530,7 +3523,7 @@
                     <w:noProof/>
                     <w:webHidden/>
                   </w:rPr>
-                  <w:instrText xml:space="preserve"> PAGEREF _Toc7117390 \h </w:instrText>
+                  <w:instrText xml:space="preserve"> PAGEREF _Toc7706557 \h </w:instrText>
                 </w:r>
                 <w:r>
                   <w:rPr>
@@ -3573,7 +3566,7 @@
                   <w:lang w:eastAsia="de-DE"/>
                 </w:rPr>
               </w:pPr>
-              <w:hyperlink w:anchor="_Toc7117391" w:history="1">
+              <w:hyperlink w:anchor="_Toc7706558" w:history="1">
                 <w:r>
                   <w:rPr>
                     <w:rStyle w:val="Hyperlink"/>
@@ -3600,7 +3593,7 @@
                     <w:noProof/>
                     <w:webHidden/>
                   </w:rPr>
-                  <w:instrText xml:space="preserve"> PAGEREF _Toc7117391 \h </w:instrText>
+                  <w:instrText xml:space="preserve"> PAGEREF _Toc7706558 \h </w:instrText>
                 </w:r>
                 <w:r>
                   <w:rPr>
@@ -3643,7 +3636,7 @@
                   <w:lang w:eastAsia="de-DE"/>
                 </w:rPr>
               </w:pPr>
-              <w:hyperlink w:anchor="_Toc7117392" w:history="1">
+              <w:hyperlink w:anchor="_Toc7706559" w:history="1">
                 <w:r>
                   <w:rPr>
                     <w:rStyle w:val="Hyperlink"/>
@@ -3670,7 +3663,7 @@
                     <w:noProof/>
                     <w:webHidden/>
                   </w:rPr>
-                  <w:instrText xml:space="preserve"> PAGEREF _Toc7117392 \h </w:instrText>
+                  <w:instrText xml:space="preserve"> PAGEREF _Toc7706559 \h </w:instrText>
                 </w:r>
                 <w:r>
                   <w:rPr>
@@ -3713,7 +3706,7 @@
                   <w:lang w:eastAsia="de-DE"/>
                 </w:rPr>
               </w:pPr>
-              <w:hyperlink w:anchor="_Toc7117393" w:history="1">
+              <w:hyperlink w:anchor="_Toc7706560" w:history="1">
                 <w:r>
                   <w:rPr>
                     <w:rStyle w:val="Hyperlink"/>
@@ -3740,7 +3733,7 @@
                     <w:noProof/>
                     <w:webHidden/>
                   </w:rPr>
-                  <w:instrText xml:space="preserve"> PAGEREF _Toc7117393 \h </w:instrText>
+                  <w:instrText xml:space="preserve"> PAGEREF _Toc7706560 \h </w:instrText>
                 </w:r>
                 <w:r>
                   <w:rPr>
@@ -3783,7 +3776,7 @@
                   <w:lang w:eastAsia="de-DE"/>
                 </w:rPr>
               </w:pPr>
-              <w:hyperlink w:anchor="_Toc7117394" w:history="1">
+              <w:hyperlink w:anchor="_Toc7706561" w:history="1">
                 <w:r>
                   <w:rPr>
                     <w:rStyle w:val="Hyperlink"/>
@@ -3810,7 +3803,7 @@
                     <w:noProof/>
                     <w:webHidden/>
                   </w:rPr>
-                  <w:instrText xml:space="preserve"> PAGEREF _Toc7117394 \h </w:instrText>
+                  <w:instrText xml:space="preserve"> PAGEREF _Toc7706561 \h </w:instrText>
                 </w:r>
                 <w:r>
                   <w:rPr>
@@ -3853,7 +3846,7 @@
                   <w:lang w:eastAsia="de-DE"/>
                 </w:rPr>
               </w:pPr>
-              <w:hyperlink w:anchor="_Toc7117395" w:history="1">
+              <w:hyperlink w:anchor="_Toc7706562" w:history="1">
                 <w:r>
                   <w:rPr>
                     <w:rStyle w:val="Hyperlink"/>
@@ -3881,7 +3874,7 @@
                     <w:noProof/>
                     <w:webHidden/>
                   </w:rPr>
-                  <w:instrText xml:space="preserve"> PAGEREF _Toc7117395 \h </w:instrText>
+                  <w:instrText xml:space="preserve"> PAGEREF _Toc7706562 \h </w:instrText>
                 </w:r>
                 <w:r>
                   <w:rPr>
@@ -3924,7 +3917,7 @@
                   <w:lang w:eastAsia="de-DE"/>
                 </w:rPr>
               </w:pPr>
-              <w:hyperlink w:anchor="_Toc7117396" w:history="1">
+              <w:hyperlink w:anchor="_Toc7706563" w:history="1">
                 <w:r>
                   <w:rPr>
                     <w:rStyle w:val="Hyperlink"/>
@@ -3951,7 +3944,7 @@
                     <w:noProof/>
                     <w:webHidden/>
                   </w:rPr>
-                  <w:instrText xml:space="preserve"> PAGEREF _Toc7117396 \h </w:instrText>
+                  <w:instrText xml:space="preserve"> PAGEREF _Toc7706563 \h </w:instrText>
                 </w:r>
                 <w:r>
                   <w:rPr>
@@ -3994,7 +3987,7 @@
                   <w:lang w:eastAsia="de-DE"/>
                 </w:rPr>
               </w:pPr>
-              <w:hyperlink w:anchor="_Toc7117397" w:history="1">
+              <w:hyperlink w:anchor="_Toc7706564" w:history="1">
                 <w:r>
                   <w:rPr>
                     <w:rStyle w:val="Hyperlink"/>
@@ -4021,7 +4014,7 @@
                     <w:noProof/>
                     <w:webHidden/>
                   </w:rPr>
-                  <w:instrText xml:space="preserve"> PAGEREF _Toc7117397 \h </w:instrText>
+                  <w:instrText xml:space="preserve"> PAGEREF _Toc7706564 \h </w:instrText>
                 </w:r>
                 <w:r>
                   <w:rPr>
@@ -4064,7 +4057,7 @@
                   <w:lang w:eastAsia="de-DE"/>
                 </w:rPr>
               </w:pPr>
-              <w:hyperlink w:anchor="_Toc7117398" w:history="1">
+              <w:hyperlink w:anchor="_Toc7706565" w:history="1">
                 <w:r>
                   <w:rPr>
                     <w:rStyle w:val="Hyperlink"/>
@@ -4091,7 +4084,7 @@
                     <w:noProof/>
                     <w:webHidden/>
                   </w:rPr>
-                  <w:instrText xml:space="preserve"> PAGEREF _Toc7117398 \h </w:instrText>
+                  <w:instrText xml:space="preserve"> PAGEREF _Toc7706565 \h </w:instrText>
                 </w:r>
                 <w:r>
                   <w:rPr>
@@ -4134,7 +4127,7 @@
                   <w:lang w:eastAsia="de-DE"/>
                 </w:rPr>
               </w:pPr>
-              <w:hyperlink w:anchor="_Toc7117399" w:history="1">
+              <w:hyperlink w:anchor="_Toc7706566" w:history="1">
                 <w:r>
                   <w:rPr>
                     <w:rStyle w:val="Hyperlink"/>
@@ -4161,7 +4154,7 @@
                     <w:noProof/>
                     <w:webHidden/>
                   </w:rPr>
-                  <w:instrText xml:space="preserve"> PAGEREF _Toc7117399 \h </w:instrText>
+                  <w:instrText xml:space="preserve"> PAGEREF _Toc7706566 \h </w:instrText>
                 </w:r>
                 <w:r>
                   <w:rPr>
@@ -4204,7 +4197,7 @@
                   <w:lang w:eastAsia="de-DE"/>
                 </w:rPr>
               </w:pPr>
-              <w:hyperlink w:anchor="_Toc7117400" w:history="1">
+              <w:hyperlink w:anchor="_Toc7706567" w:history="1">
                 <w:r>
                   <w:rPr>
                     <w:rStyle w:val="Hyperlink"/>
@@ -4231,7 +4224,7 @@
                     <w:noProof/>
                     <w:webHidden/>
                   </w:rPr>
-                  <w:instrText xml:space="preserve"> PAGEREF _Toc7117400 \h </w:instrText>
+                  <w:instrText xml:space="preserve"> PAGEREF _Toc7706567 \h </w:instrText>
                 </w:r>
                 <w:r>
                   <w:rPr>
@@ -4274,7 +4267,7 @@
                   <w:lang w:eastAsia="de-DE"/>
                 </w:rPr>
               </w:pPr>
-              <w:hyperlink w:anchor="_Toc7117401" w:history="1">
+              <w:hyperlink w:anchor="_Toc7706568" w:history="1">
                 <w:r>
                   <w:rPr>
                     <w:rStyle w:val="Hyperlink"/>
@@ -4301,7 +4294,7 @@
                     <w:noProof/>
                     <w:webHidden/>
                   </w:rPr>
-                  <w:instrText xml:space="preserve"> PAGEREF _Toc7117401 \h </w:instrText>
+                  <w:instrText xml:space="preserve"> PAGEREF _Toc7706568 \h </w:instrText>
                 </w:r>
                 <w:r>
                   <w:rPr>
@@ -4322,6 +4315,353 @@
                     <w:webHidden/>
                   </w:rPr>
                   <w:t>13</w:t>
+                </w:r>
+                <w:r>
+                  <w:rPr>
+                    <w:noProof/>
+                    <w:webHidden/>
+                  </w:rPr>
+                  <w:fldChar w:fldCharType="end"/>
+                </w:r>
+              </w:hyperlink>
+            </w:p>
+            <w:p>
+              <w:pPr>
+                <w:pStyle w:val="Verzeichnis1"/>
+                <w:rPr>
+                  <w:rFonts w:eastAsiaTheme="minorEastAsia"/>
+                  <w:noProof/>
+                  <w:lang w:eastAsia="de-DE"/>
+                </w:rPr>
+              </w:pPr>
+              <w:hyperlink w:anchor="_Toc7706569" w:history="1">
+                <w:r>
+                  <w:rPr>
+                    <w:rStyle w:val="Hyperlink"/>
+                    <w:noProof/>
+                  </w:rPr>
+                  <w:t>Schema.org: Evolution of Structured Data on the Web</w:t>
+                </w:r>
+                <w:r>
+                  <w:rPr>
+                    <w:noProof/>
+                    <w:webHidden/>
+                  </w:rPr>
+                  <w:tab/>
+                </w:r>
+                <w:r>
+                  <w:rPr>
+                    <w:noProof/>
+                    <w:webHidden/>
+                  </w:rPr>
+                  <w:fldChar w:fldCharType="begin"/>
+                </w:r>
+                <w:r>
+                  <w:rPr>
+                    <w:noProof/>
+                    <w:webHidden/>
+                  </w:rPr>
+                  <w:instrText xml:space="preserve"> PAGEREF _Toc7706569 \h </w:instrText>
+                </w:r>
+                <w:r>
+                  <w:rPr>
+                    <w:noProof/>
+                    <w:webHidden/>
+                  </w:rPr>
+                </w:r>
+                <w:r>
+                  <w:rPr>
+                    <w:noProof/>
+                    <w:webHidden/>
+                  </w:rPr>
+                  <w:fldChar w:fldCharType="separate"/>
+                </w:r>
+                <w:r>
+                  <w:rPr>
+                    <w:noProof/>
+                    <w:webHidden/>
+                  </w:rPr>
+                  <w:t>14</w:t>
+                </w:r>
+                <w:r>
+                  <w:rPr>
+                    <w:noProof/>
+                    <w:webHidden/>
+                  </w:rPr>
+                  <w:fldChar w:fldCharType="end"/>
+                </w:r>
+              </w:hyperlink>
+            </w:p>
+            <w:p>
+              <w:pPr>
+                <w:pStyle w:val="Verzeichnis2"/>
+                <w:tabs>
+                  <w:tab w:val="right" w:leader="dot" w:pos="9062"/>
+                </w:tabs>
+                <w:rPr>
+                  <w:rFonts w:eastAsiaTheme="minorEastAsia"/>
+                  <w:noProof/>
+                  <w:lang w:eastAsia="de-DE"/>
+                </w:rPr>
+              </w:pPr>
+              <w:hyperlink w:anchor="_Toc7706570" w:history="1">
+                <w:r>
+                  <w:rPr>
+                    <w:rStyle w:val="Hyperlink"/>
+                    <w:noProof/>
+                  </w:rPr>
+                  <w:t>Standards</w:t>
+                </w:r>
+                <w:r>
+                  <w:rPr>
+                    <w:noProof/>
+                    <w:webHidden/>
+                  </w:rPr>
+                  <w:tab/>
+                </w:r>
+                <w:r>
+                  <w:rPr>
+                    <w:noProof/>
+                    <w:webHidden/>
+                  </w:rPr>
+                  <w:fldChar w:fldCharType="begin"/>
+                </w:r>
+                <w:r>
+                  <w:rPr>
+                    <w:noProof/>
+                    <w:webHidden/>
+                  </w:rPr>
+                  <w:instrText xml:space="preserve"> PAGEREF _Toc7706570 \h </w:instrText>
+                </w:r>
+                <w:r>
+                  <w:rPr>
+                    <w:noProof/>
+                    <w:webHidden/>
+                  </w:rPr>
+                </w:r>
+                <w:r>
+                  <w:rPr>
+                    <w:noProof/>
+                    <w:webHidden/>
+                  </w:rPr>
+                  <w:fldChar w:fldCharType="separate"/>
+                </w:r>
+                <w:r>
+                  <w:rPr>
+                    <w:noProof/>
+                    <w:webHidden/>
+                  </w:rPr>
+                  <w:t>14</w:t>
+                </w:r>
+                <w:r>
+                  <w:rPr>
+                    <w:noProof/>
+                    <w:webHidden/>
+                  </w:rPr>
+                  <w:fldChar w:fldCharType="end"/>
+                </w:r>
+              </w:hyperlink>
+            </w:p>
+            <w:p>
+              <w:pPr>
+                <w:pStyle w:val="Verzeichnis2"/>
+                <w:tabs>
+                  <w:tab w:val="right" w:leader="dot" w:pos="9062"/>
+                </w:tabs>
+                <w:rPr>
+                  <w:rFonts w:eastAsiaTheme="minorEastAsia"/>
+                  <w:noProof/>
+                  <w:lang w:eastAsia="de-DE"/>
+                </w:rPr>
+              </w:pPr>
+              <w:hyperlink w:anchor="_Toc7706571" w:history="1">
+                <w:r>
+                  <w:rPr>
+                    <w:rStyle w:val="Hyperlink"/>
+                    <w:noProof/>
+                  </w:rPr>
+                  <w:t>Schema.org</w:t>
+                </w:r>
+                <w:r>
+                  <w:rPr>
+                    <w:noProof/>
+                    <w:webHidden/>
+                  </w:rPr>
+                  <w:tab/>
+                </w:r>
+                <w:r>
+                  <w:rPr>
+                    <w:noProof/>
+                    <w:webHidden/>
+                  </w:rPr>
+                  <w:fldChar w:fldCharType="begin"/>
+                </w:r>
+                <w:r>
+                  <w:rPr>
+                    <w:noProof/>
+                    <w:webHidden/>
+                  </w:rPr>
+                  <w:instrText xml:space="preserve"> PAGEREF _Toc7706571 \h </w:instrText>
+                </w:r>
+                <w:r>
+                  <w:rPr>
+                    <w:noProof/>
+                    <w:webHidden/>
+                  </w:rPr>
+                </w:r>
+                <w:r>
+                  <w:rPr>
+                    <w:noProof/>
+                    <w:webHidden/>
+                  </w:rPr>
+                  <w:fldChar w:fldCharType="separate"/>
+                </w:r>
+                <w:r>
+                  <w:rPr>
+                    <w:noProof/>
+                    <w:webHidden/>
+                  </w:rPr>
+                  <w:t>14</w:t>
+                </w:r>
+                <w:r>
+                  <w:rPr>
+                    <w:noProof/>
+                    <w:webHidden/>
+                  </w:rPr>
+                  <w:fldChar w:fldCharType="end"/>
+                </w:r>
+              </w:hyperlink>
+            </w:p>
+            <w:p>
+              <w:pPr>
+                <w:pStyle w:val="Verzeichnis2"/>
+                <w:tabs>
+                  <w:tab w:val="right" w:leader="dot" w:pos="9062"/>
+                </w:tabs>
+                <w:rPr>
+                  <w:rFonts w:eastAsiaTheme="minorEastAsia"/>
+                  <w:noProof/>
+                  <w:lang w:eastAsia="de-DE"/>
+                </w:rPr>
+              </w:pPr>
+              <w:hyperlink w:anchor="_Toc7706572" w:history="1">
+                <w:r>
+                  <w:rPr>
+                    <w:rStyle w:val="Hyperlink"/>
+                    <w:noProof/>
+                  </w:rPr>
+                  <w:t>Design Desicions</w:t>
+                </w:r>
+                <w:r>
+                  <w:rPr>
+                    <w:noProof/>
+                    <w:webHidden/>
+                  </w:rPr>
+                  <w:tab/>
+                </w:r>
+                <w:r>
+                  <w:rPr>
+                    <w:noProof/>
+                    <w:webHidden/>
+                  </w:rPr>
+                  <w:fldChar w:fldCharType="begin"/>
+                </w:r>
+                <w:r>
+                  <w:rPr>
+                    <w:noProof/>
+                    <w:webHidden/>
+                  </w:rPr>
+                  <w:instrText xml:space="preserve"> PAGEREF _Toc7706572 \h </w:instrText>
+                </w:r>
+                <w:r>
+                  <w:rPr>
+                    <w:noProof/>
+                    <w:webHidden/>
+                  </w:rPr>
+                </w:r>
+                <w:r>
+                  <w:rPr>
+                    <w:noProof/>
+                    <w:webHidden/>
+                  </w:rPr>
+                  <w:fldChar w:fldCharType="separate"/>
+                </w:r>
+                <w:r>
+                  <w:rPr>
+                    <w:noProof/>
+                    <w:webHidden/>
+                  </w:rPr>
+                  <w:t>14</w:t>
+                </w:r>
+                <w:r>
+                  <w:rPr>
+                    <w:noProof/>
+                    <w:webHidden/>
+                  </w:rPr>
+                  <w:fldChar w:fldCharType="end"/>
+                </w:r>
+              </w:hyperlink>
+            </w:p>
+            <w:p>
+              <w:pPr>
+                <w:pStyle w:val="Verzeichnis2"/>
+                <w:tabs>
+                  <w:tab w:val="right" w:leader="dot" w:pos="9062"/>
+                </w:tabs>
+                <w:rPr>
+                  <w:rFonts w:eastAsiaTheme="minorEastAsia"/>
+                  <w:noProof/>
+                  <w:lang w:eastAsia="de-DE"/>
+                </w:rPr>
+              </w:pPr>
+              <w:hyperlink w:anchor="_Toc7706573" w:history="1">
+                <w:r>
+                  <w:rPr>
+                    <w:rStyle w:val="Hyperlink"/>
+                    <w:noProof/>
+                  </w:rPr>
+                  <w:t>Nutzen von Schema.Org</w:t>
+                </w:r>
+                <w:r>
+                  <w:rPr>
+                    <w:noProof/>
+                    <w:webHidden/>
+                  </w:rPr>
+                  <w:tab/>
+                </w:r>
+                <w:r>
+                  <w:rPr>
+                    <w:noProof/>
+                    <w:webHidden/>
+                  </w:rPr>
+                  <w:fldChar w:fldCharType="begin"/>
+                </w:r>
+                <w:r>
+                  <w:rPr>
+                    <w:noProof/>
+                    <w:webHidden/>
+                  </w:rPr>
+                  <w:instrText xml:space="preserve"> PAGEREF _Toc7706573 \h </w:instrText>
+                </w:r>
+                <w:r>
+                  <w:rPr>
+                    <w:noProof/>
+                    <w:webHidden/>
+                  </w:rPr>
+                </w:r>
+                <w:r>
+                  <w:rPr>
+                    <w:noProof/>
+                    <w:webHidden/>
+                  </w:rPr>
+                  <w:fldChar w:fldCharType="separate"/>
+                </w:r>
+                <w:r>
+                  <w:rPr>
+                    <w:noProof/>
+                    <w:webHidden/>
+                  </w:rPr>
+                  <w:t>14</w:t>
                 </w:r>
                 <w:r>
                   <w:rPr>
@@ -4347,27 +4687,29 @@
           <w:r>
             <w:br w:type="page"/>
           </w:r>
+          <w:bookmarkStart w:id="0" w:name="_GoBack"/>
+          <w:bookmarkEnd w:id="0"/>
         </w:p>
         <w:p>
           <w:pPr>
             <w:pStyle w:val="berschrift1"/>
           </w:pPr>
-          <w:bookmarkStart w:id="0" w:name="_Toc7117351"/>
+          <w:bookmarkStart w:id="1" w:name="_Toc7706518"/>
           <w:r>
             <w:lastRenderedPageBreak/>
             <w:t>Workshop 04.04.19</w:t>
           </w:r>
-          <w:bookmarkEnd w:id="0"/>
+          <w:bookmarkEnd w:id="1"/>
         </w:p>
         <w:p>
           <w:pPr>
             <w:pStyle w:val="berschrift2"/>
           </w:pPr>
-          <w:bookmarkStart w:id="1" w:name="_Toc7117352"/>
+          <w:bookmarkStart w:id="2" w:name="_Toc7706519"/>
           <w:r>
             <w:t>Wissensstand:</w:t>
           </w:r>
-          <w:bookmarkEnd w:id="1"/>
+          <w:bookmarkEnd w:id="2"/>
         </w:p>
         <w:p>
           <w:r>
@@ -4392,11 +4734,11 @@
           <w:pPr>
             <w:pStyle w:val="berschrift2"/>
           </w:pPr>
-          <w:bookmarkStart w:id="2" w:name="_Toc7117353"/>
+          <w:bookmarkStart w:id="3" w:name="_Toc7706520"/>
           <w:r>
             <w:t>Requirements:</w:t>
           </w:r>
-          <w:bookmarkEnd w:id="2"/>
+          <w:bookmarkEnd w:id="3"/>
         </w:p>
         <w:p>
           <w:r>
@@ -4412,11 +4754,11 @@
           <w:pPr>
             <w:pStyle w:val="berschrift2"/>
           </w:pPr>
-          <w:bookmarkStart w:id="3" w:name="_Toc7117354"/>
+          <w:bookmarkStart w:id="4" w:name="_Toc7706521"/>
           <w:r>
             <w:t>Recap:</w:t>
           </w:r>
-          <w:bookmarkEnd w:id="3"/>
+          <w:bookmarkEnd w:id="4"/>
         </w:p>
         <w:p>
           <w:r>
@@ -4495,14 +4837,14 @@
           <w:pPr>
             <w:pStyle w:val="berschrift1"/>
           </w:pPr>
-          <w:bookmarkStart w:id="4" w:name="_Toc7117355"/>
+          <w:bookmarkStart w:id="5" w:name="_Toc7706522"/>
           <w:r>
             <w:t>Selbststudium mit dem Buch „Reactive Design Patterns“</w:t>
           </w:r>
           <w:r>
             <w:t xml:space="preserve"> (Kapitel 1&amp;2)</w:t>
           </w:r>
-          <w:bookmarkEnd w:id="4"/>
+          <w:bookmarkEnd w:id="5"/>
         </w:p>
         <w:p>
           <w:pPr>
@@ -4524,18 +4866,18 @@
               <w:rFonts w:ascii="Open Sans" w:hAnsi="Open Sans" w:cs="Open Sans"/>
             </w:rPr>
           </w:pPr>
-          <w:bookmarkStart w:id="5" w:name="_Toc7095987"/>
-          <w:bookmarkStart w:id="6" w:name="_Toc7096295"/>
-          <w:bookmarkStart w:id="7" w:name="_Toc7117356"/>
+          <w:bookmarkStart w:id="6" w:name="_Toc7095987"/>
+          <w:bookmarkStart w:id="7" w:name="_Toc7096295"/>
+          <w:bookmarkStart w:id="8" w:name="_Toc7706523"/>
           <w:r>
             <w:rPr>
               <w:rFonts w:ascii="Open Sans" w:hAnsi="Open Sans" w:cs="Open Sans"/>
             </w:rPr>
             <w:t>Computer Standards:</w:t>
           </w:r>
-          <w:bookmarkEnd w:id="5"/>
           <w:bookmarkEnd w:id="6"/>
           <w:bookmarkEnd w:id="7"/>
+          <w:bookmarkEnd w:id="8"/>
         </w:p>
         <w:p>
           <w:pPr>
@@ -4624,18 +4966,18 @@
               <w:rFonts w:ascii="Open Sans" w:hAnsi="Open Sans" w:cs="Open Sans"/>
             </w:rPr>
           </w:pPr>
-          <w:bookmarkStart w:id="8" w:name="_Toc7095988"/>
-          <w:bookmarkStart w:id="9" w:name="_Toc7096296"/>
-          <w:bookmarkStart w:id="10" w:name="_Toc7117357"/>
+          <w:bookmarkStart w:id="9" w:name="_Toc7095988"/>
+          <w:bookmarkStart w:id="10" w:name="_Toc7096296"/>
+          <w:bookmarkStart w:id="11" w:name="_Toc7706524"/>
           <w:r>
             <w:rPr>
               <w:rFonts w:ascii="Open Sans" w:hAnsi="Open Sans" w:cs="Open Sans"/>
             </w:rPr>
             <w:t>Sharding-Patterns:</w:t>
           </w:r>
-          <w:bookmarkEnd w:id="8"/>
           <w:bookmarkEnd w:id="9"/>
           <w:bookmarkEnd w:id="10"/>
+          <w:bookmarkEnd w:id="11"/>
         </w:p>
         <w:p>
           <w:pPr>
@@ -4962,18 +5304,18 @@
               <w:rFonts w:ascii="Open Sans" w:hAnsi="Open Sans" w:cs="Open Sans"/>
             </w:rPr>
           </w:pPr>
-          <w:bookmarkStart w:id="11" w:name="_Toc7095989"/>
-          <w:bookmarkStart w:id="12" w:name="_Toc7096297"/>
-          <w:bookmarkStart w:id="13" w:name="_Toc7117358"/>
+          <w:bookmarkStart w:id="12" w:name="_Toc7095989"/>
+          <w:bookmarkStart w:id="13" w:name="_Toc7096297"/>
+          <w:bookmarkStart w:id="14" w:name="_Toc7706525"/>
           <w:r>
             <w:rPr>
               <w:rFonts w:ascii="Open Sans" w:hAnsi="Open Sans" w:cs="Open Sans"/>
             </w:rPr>
             <w:t>Responsives System entwickeln:</w:t>
           </w:r>
-          <w:bookmarkEnd w:id="11"/>
           <w:bookmarkEnd w:id="12"/>
           <w:bookmarkEnd w:id="13"/>
+          <w:bookmarkEnd w:id="14"/>
         </w:p>
         <w:p>
           <w:pPr>
@@ -5028,8 +5370,6 @@
             </w:rPr>
             <w:t>Synchronisiert mit Server/</w:t>
           </w:r>
-          <w:bookmarkStart w:id="14" w:name="_GoBack"/>
-          <w:bookmarkEnd w:id="14"/>
         </w:p>
         <w:p>
           <w:pPr>
@@ -5348,7 +5688,7 @@
           </w:pPr>
           <w:bookmarkStart w:id="15" w:name="_Toc7095990"/>
           <w:bookmarkStart w:id="16" w:name="_Toc7096298"/>
-          <w:bookmarkStart w:id="17" w:name="_Toc7117359"/>
+          <w:bookmarkStart w:id="17" w:name="_Toc7706526"/>
           <w:r>
             <w:rPr>
               <w:rFonts w:ascii="Open Sans" w:hAnsi="Open Sans" w:cs="Open Sans"/>
@@ -5801,7 +6141,7 @@
           </w:pPr>
           <w:bookmarkStart w:id="18" w:name="_Toc7095991"/>
           <w:bookmarkStart w:id="19" w:name="_Toc7096299"/>
-          <w:bookmarkStart w:id="20" w:name="_Toc7117360"/>
+          <w:bookmarkStart w:id="20" w:name="_Toc7706527"/>
           <w:r>
             <w:rPr>
               <w:rFonts w:ascii="Open Sans" w:hAnsi="Open Sans" w:cs="Open Sans"/>
@@ -5882,7 +6222,7 @@
           </w:pPr>
           <w:bookmarkStart w:id="21" w:name="_Toc7095992"/>
           <w:bookmarkStart w:id="22" w:name="_Toc7096300"/>
-          <w:bookmarkStart w:id="23" w:name="_Toc7117361"/>
+          <w:bookmarkStart w:id="23" w:name="_Toc7706528"/>
           <w:r>
             <w:rPr>
               <w:rFonts w:ascii="Open Sans" w:hAnsi="Open Sans" w:cs="Open Sans"/>
@@ -6060,7 +6400,7 @@
           </w:pPr>
           <w:bookmarkStart w:id="24" w:name="_Toc7095993"/>
           <w:bookmarkStart w:id="25" w:name="_Toc7096301"/>
-          <w:bookmarkStart w:id="26" w:name="_Toc7117362"/>
+          <w:bookmarkStart w:id="26" w:name="_Toc7706529"/>
           <w:r>
             <w:rPr>
               <w:rFonts w:ascii="Open Sans" w:hAnsi="Open Sans" w:cs="Open Sans"/>
@@ -6169,7 +6509,7 @@
           </w:pPr>
           <w:bookmarkStart w:id="27" w:name="_Toc7095994"/>
           <w:bookmarkStart w:id="28" w:name="_Toc7096302"/>
-          <w:bookmarkStart w:id="29" w:name="_Toc7117363"/>
+          <w:bookmarkStart w:id="29" w:name="_Toc7706530"/>
           <w:r>
             <w:rPr>
               <w:rFonts w:ascii="Open Sans" w:hAnsi="Open Sans" w:cs="Open Sans"/>
@@ -6350,7 +6690,7 @@
           </w:pPr>
           <w:bookmarkStart w:id="30" w:name="_Toc7095995"/>
           <w:bookmarkStart w:id="31" w:name="_Toc7096303"/>
-          <w:bookmarkStart w:id="32" w:name="_Toc7117364"/>
+          <w:bookmarkStart w:id="32" w:name="_Toc7706531"/>
           <w:r>
             <w:rPr>
               <w:rFonts w:ascii="Open Sans" w:hAnsi="Open Sans" w:cs="Open Sans"/>
@@ -6407,7 +6747,7 @@
           </w:pPr>
           <w:bookmarkStart w:id="33" w:name="_Toc7095996"/>
           <w:bookmarkStart w:id="34" w:name="_Toc7096304"/>
-          <w:bookmarkStart w:id="35" w:name="_Toc7117365"/>
+          <w:bookmarkStart w:id="35" w:name="_Toc7706532"/>
           <w:r>
             <w:rPr>
               <w:rFonts w:ascii="Open Sans" w:hAnsi="Open Sans" w:cs="Open Sans"/>
@@ -6676,7 +7016,7 @@
           </w:pPr>
           <w:bookmarkStart w:id="36" w:name="_Toc7095997"/>
           <w:bookmarkStart w:id="37" w:name="_Toc7096305"/>
-          <w:bookmarkStart w:id="38" w:name="_Toc7117366"/>
+          <w:bookmarkStart w:id="38" w:name="_Toc7706533"/>
           <w:r>
             <w:rPr>
               <w:rFonts w:ascii="Open Sans" w:hAnsi="Open Sans" w:cs="Open Sans"/>
@@ -6732,7 +7072,7 @@
           </w:pPr>
           <w:bookmarkStart w:id="39" w:name="_Toc7095998"/>
           <w:bookmarkStart w:id="40" w:name="_Toc7096306"/>
-          <w:bookmarkStart w:id="41" w:name="_Toc7117367"/>
+          <w:bookmarkStart w:id="41" w:name="_Toc7706534"/>
           <w:r>
             <w:rPr>
               <w:rFonts w:ascii="Open Sans" w:hAnsi="Open Sans" w:cs="Open Sans"/>
@@ -6860,7 +7200,7 @@
           </w:pPr>
           <w:bookmarkStart w:id="42" w:name="_Toc7095999"/>
           <w:bookmarkStart w:id="43" w:name="_Toc7096307"/>
-          <w:bookmarkStart w:id="44" w:name="_Toc7117368"/>
+          <w:bookmarkStart w:id="44" w:name="_Toc7706535"/>
           <w:r>
             <w:rPr>
               <w:rFonts w:ascii="Open Sans" w:hAnsi="Open Sans" w:cs="Open Sans"/>
@@ -6942,7 +7282,7 @@
           </w:pPr>
           <w:bookmarkStart w:id="45" w:name="_Toc7096000"/>
           <w:bookmarkStart w:id="46" w:name="_Toc7096308"/>
-          <w:bookmarkStart w:id="47" w:name="_Toc7117369"/>
+          <w:bookmarkStart w:id="47" w:name="_Toc7706536"/>
           <w:r>
             <w:rPr>
               <w:rFonts w:ascii="Open Sans" w:hAnsi="Open Sans" w:cs="Open Sans"/>
@@ -7239,7 +7579,7 @@
           </w:pPr>
           <w:bookmarkStart w:id="48" w:name="_Toc7096001"/>
           <w:bookmarkStart w:id="49" w:name="_Toc7096309"/>
-          <w:bookmarkStart w:id="50" w:name="_Toc7117370"/>
+          <w:bookmarkStart w:id="50" w:name="_Toc7706537"/>
           <w:r>
             <w:rPr>
               <w:rFonts w:ascii="Open Sans" w:hAnsi="Open Sans" w:cs="Open Sans"/>
@@ -7412,7 +7752,7 @@
           </w:pPr>
           <w:bookmarkStart w:id="51" w:name="_Toc7096002"/>
           <w:bookmarkStart w:id="52" w:name="_Toc7096310"/>
-          <w:bookmarkStart w:id="53" w:name="_Toc7117371"/>
+          <w:bookmarkStart w:id="53" w:name="_Toc7706538"/>
           <w:r>
             <w:rPr>
               <w:rFonts w:ascii="Open Sans" w:hAnsi="Open Sans" w:cs="Open Sans"/>
@@ -7601,7 +7941,7 @@
           <w:pPr>
             <w:pStyle w:val="berschrift1"/>
           </w:pPr>
-          <w:bookmarkStart w:id="54" w:name="_Toc7117372"/>
+          <w:bookmarkStart w:id="54" w:name="_Toc7706539"/>
           <w:r>
             <w:lastRenderedPageBreak/>
             <w:t>Workshop 11.04.19</w:t>
@@ -7616,7 +7956,7 @@
             </w:rPr>
           </w:pPr>
           <w:bookmarkStart w:id="55" w:name="_Toc7096312"/>
-          <w:bookmarkStart w:id="56" w:name="_Toc7117373"/>
+          <w:bookmarkStart w:id="56" w:name="_Toc7706540"/>
           <w:r>
             <w:rPr>
               <w:rFonts w:ascii="Open Sans" w:hAnsi="Open Sans" w:cs="Open Sans"/>
@@ -7807,7 +8147,7 @@
           <w:rFonts w:ascii="Open Sans" w:hAnsi="Open Sans" w:cs="Open Sans"/>
         </w:rPr>
       </w:pPr>
-      <w:bookmarkStart w:id="57" w:name="_Toc7117374"/>
+      <w:bookmarkStart w:id="57" w:name="_Toc7706541"/>
       <w:r>
         <w:rPr>
           <w:rFonts w:ascii="Open Sans" w:hAnsi="Open Sans" w:cs="Open Sans"/>
@@ -7842,7 +8182,7 @@
         </w:rPr>
       </w:pPr>
       <w:bookmarkStart w:id="58" w:name="_Toc7096314"/>
-      <w:bookmarkStart w:id="59" w:name="_Toc7117375"/>
+      <w:bookmarkStart w:id="59" w:name="_Toc7706542"/>
       <w:r>
         <w:rPr>
           <w:rFonts w:ascii="Open Sans" w:hAnsi="Open Sans" w:cs="Open Sans"/>
@@ -7865,7 +8205,7 @@
         </w:rPr>
       </w:pPr>
       <w:bookmarkStart w:id="60" w:name="_Toc7096315"/>
-      <w:bookmarkStart w:id="61" w:name="_Toc7117376"/>
+      <w:bookmarkStart w:id="61" w:name="_Toc7706543"/>
       <w:r>
         <w:rPr>
           <w:rFonts w:ascii="Open Sans" w:hAnsi="Open Sans" w:cs="Open Sans"/>
@@ -7981,7 +8321,7 @@
           <w:rFonts w:ascii="Open Sans" w:hAnsi="Open Sans" w:cs="Open Sans"/>
         </w:rPr>
       </w:pPr>
-      <w:bookmarkStart w:id="62" w:name="_Toc7117377"/>
+      <w:bookmarkStart w:id="62" w:name="_Toc7706544"/>
       <w:r>
         <w:rPr>
           <w:rFonts w:ascii="Open Sans" w:hAnsi="Open Sans" w:cs="Open Sans"/>
@@ -7995,7 +8335,7 @@
       <w:pPr>
         <w:pStyle w:val="berschrift2"/>
       </w:pPr>
-      <w:bookmarkStart w:id="63" w:name="_Toc7117378"/>
+      <w:bookmarkStart w:id="63" w:name="_Toc7706545"/>
       <w:r>
         <w:t>message passing</w:t>
       </w:r>
@@ -8098,7 +8438,7 @@
       <w:r>
         <w:t xml:space="preserve"> </w:t>
       </w:r>
-      <w:bookmarkStart w:id="64" w:name="_Toc7117379"/>
+      <w:bookmarkStart w:id="64" w:name="_Toc7706546"/>
       <w:r>
         <w:t>VERTICAL SCALABILITY</w:t>
       </w:r>
@@ -8147,7 +8487,7 @@
       <w:r>
         <w:t xml:space="preserve"> </w:t>
       </w:r>
-      <w:bookmarkStart w:id="65" w:name="_Toc7117380"/>
+      <w:bookmarkStart w:id="65" w:name="_Toc7706547"/>
       <w:r>
         <w:t>EVENT-BASED VS. MESSAGE-BASED</w:t>
       </w:r>
@@ -8232,7 +8572,7 @@
       <w:r>
         <w:t xml:space="preserve"> </w:t>
       </w:r>
-      <w:bookmarkStart w:id="66" w:name="_Toc7117381"/>
+      <w:bookmarkStart w:id="66" w:name="_Toc7706548"/>
       <w:r>
         <w:t>SYNCHRONOUS VS. ASYNCHRONOUS</w:t>
       </w:r>
@@ -8341,7 +8681,7 @@
       <w:r>
         <w:t xml:space="preserve"> </w:t>
       </w:r>
-      <w:bookmarkStart w:id="67" w:name="_Toc7117382"/>
+      <w:bookmarkStart w:id="67" w:name="_Toc7706549"/>
       <w:r>
         <w:t>FLOW CONTROL</w:t>
       </w:r>
@@ -8359,7 +8699,7 @@
       <w:pPr>
         <w:pStyle w:val="berschrift2"/>
       </w:pPr>
-      <w:bookmarkStart w:id="68" w:name="_Toc7117383"/>
+      <w:bookmarkStart w:id="68" w:name="_Toc7706550"/>
       <w:r>
         <w:t>DELIVERY GUARANTEES</w:t>
       </w:r>
@@ -8529,7 +8869,7 @@
       <w:r>
         <w:t xml:space="preserve"> </w:t>
       </w:r>
-      <w:bookmarkStart w:id="69" w:name="_Toc7117384"/>
+      <w:bookmarkStart w:id="69" w:name="_Toc7706551"/>
       <w:r>
         <w:t>EVENTS AS MESSAGES</w:t>
       </w:r>
@@ -8578,7 +8918,7 @@
       <w:r>
         <w:t xml:space="preserve"> </w:t>
       </w:r>
-      <w:bookmarkStart w:id="70" w:name="_Toc7117385"/>
+      <w:bookmarkStart w:id="70" w:name="_Toc7706552"/>
       <w:r>
         <w:t>SYNCHRONOUS MESSAGE PASSING</w:t>
       </w:r>
@@ -8600,7 +8940,7 @@
           <w:rFonts w:ascii="Open Sans" w:hAnsi="Open Sans" w:cs="Open Sans"/>
         </w:rPr>
       </w:pPr>
-      <w:bookmarkStart w:id="71" w:name="_Toc7117386"/>
+      <w:bookmarkStart w:id="71" w:name="_Toc7706553"/>
       <w:r>
         <w:rPr>
           <w:rFonts w:ascii="Open Sans" w:hAnsi="Open Sans" w:cs="Open Sans"/>
@@ -8649,7 +8989,7 @@
       <w:pPr>
         <w:pStyle w:val="berschrift2"/>
       </w:pPr>
-      <w:bookmarkStart w:id="72" w:name="_Toc7117387"/>
+      <w:bookmarkStart w:id="72" w:name="_Toc7706554"/>
       <w:r>
         <w:t>What is location transparency?:</w:t>
       </w:r>
@@ -8683,7 +9023,7 @@
       <w:pPr>
         <w:pStyle w:val="berschrift2"/>
       </w:pPr>
-      <w:bookmarkStart w:id="73" w:name="_Toc7117388"/>
+      <w:bookmarkStart w:id="73" w:name="_Toc7706555"/>
       <w:r>
         <w:t>The fallacy of transparent remoting:</w:t>
       </w:r>
@@ -8808,7 +9148,7 @@
       <w:pPr>
         <w:pStyle w:val="berschrift2"/>
       </w:pPr>
-      <w:bookmarkStart w:id="74" w:name="_Toc7117389"/>
+      <w:bookmarkStart w:id="74" w:name="_Toc7706556"/>
       <w:r>
         <w:t>Explicit message passing to the rescue:</w:t>
       </w:r>
@@ -8878,7 +9218,7 @@
       <w:pPr>
         <w:pStyle w:val="berschrift2"/>
       </w:pPr>
-      <w:bookmarkStart w:id="75" w:name="_Toc7117390"/>
+      <w:bookmarkStart w:id="75" w:name="_Toc7706557"/>
       <w:r>
         <w:t>Optimization of local message passing:</w:t>
       </w:r>
@@ -8912,7 +9252,7 @@
       <w:pPr>
         <w:pStyle w:val="berschrift2"/>
       </w:pPr>
-      <w:bookmarkStart w:id="76" w:name="_Toc7117391"/>
+      <w:bookmarkStart w:id="76" w:name="_Toc7706558"/>
       <w:r>
         <w:t>Message loss:</w:t>
       </w:r>
@@ -8964,7 +9304,7 @@
       <w:pPr>
         <w:pStyle w:val="berschrift2"/>
       </w:pPr>
-      <w:bookmarkStart w:id="77" w:name="_Toc7117392"/>
+      <w:bookmarkStart w:id="77" w:name="_Toc7706559"/>
       <w:r>
         <w:t>Horizontal scalability:</w:t>
       </w:r>
@@ -9004,7 +9344,7 @@
       <w:pPr>
         <w:pStyle w:val="berschrift2"/>
       </w:pPr>
-      <w:bookmarkStart w:id="78" w:name="_Toc7117393"/>
+      <w:bookmarkStart w:id="78" w:name="_Toc7706560"/>
       <w:r>
         <w:t>Location transparency makes testing simpler:</w:t>
       </w:r>
@@ -9026,7 +9366,7 @@
       <w:pPr>
         <w:pStyle w:val="berschrift2"/>
       </w:pPr>
-      <w:bookmarkStart w:id="79" w:name="_Toc7117394"/>
+      <w:bookmarkStart w:id="79" w:name="_Toc7706561"/>
       <w:r>
         <w:t>Dynamic composition:</w:t>
       </w:r>
@@ -9064,7 +9404,7 @@
           <w:rFonts w:ascii="Open Sans" w:hAnsi="Open Sans" w:cs="Open Sans"/>
         </w:rPr>
       </w:pPr>
-      <w:bookmarkStart w:id="80" w:name="_Toc7117395"/>
+      <w:bookmarkStart w:id="80" w:name="_Toc7706562"/>
       <w:r>
         <w:rPr>
           <w:rFonts w:ascii="Open Sans" w:hAnsi="Open Sans" w:cs="Open Sans"/>
@@ -9078,7 +9418,7 @@
       <w:pPr>
         <w:pStyle w:val="berschrift2"/>
       </w:pPr>
-      <w:bookmarkStart w:id="81" w:name="_Toc7117396"/>
+      <w:bookmarkStart w:id="81" w:name="_Toc7706563"/>
       <w:r>
         <w:t>Hierarchical problem decomposition</w:t>
       </w:r>
@@ -9119,7 +9459,7 @@
       <w:pPr>
         <w:pStyle w:val="berschrift2"/>
       </w:pPr>
-      <w:bookmarkStart w:id="82" w:name="_Toc7117397"/>
+      <w:bookmarkStart w:id="82" w:name="_Toc7706564"/>
       <w:r>
         <w:t>.1 Defining the hierarchy</w:t>
       </w:r>
@@ -9197,7 +9537,7 @@
       <w:pPr>
         <w:pStyle w:val="berschrift2"/>
       </w:pPr>
-      <w:bookmarkStart w:id="83" w:name="_Toc7117398"/>
+      <w:bookmarkStart w:id="83" w:name="_Toc7706565"/>
       <w:r>
         <w:t>Dependencies vs descendant modules</w:t>
       </w:r>
@@ -9243,7 +9583,7 @@
       <w:pPr>
         <w:pStyle w:val="berschrift2"/>
       </w:pPr>
-      <w:bookmarkStart w:id="84" w:name="_Toc7117399"/>
+      <w:bookmarkStart w:id="84" w:name="_Toc7706566"/>
       <w:r>
         <w:t>BUilding your own big company</w:t>
       </w:r>
@@ -9304,7 +9644,7 @@
       <w:pPr>
         <w:pStyle w:val="berschrift2"/>
       </w:pPr>
-      <w:bookmarkStart w:id="85" w:name="_Toc7117400"/>
+      <w:bookmarkStart w:id="85" w:name="_Toc7706567"/>
       <w:r>
         <w:t>a</w:t>
       </w:r>
@@ -9377,7 +9717,7 @@
       <w:pPr>
         <w:pStyle w:val="berschrift2"/>
       </w:pPr>
-      <w:bookmarkStart w:id="86" w:name="_Toc7117401"/>
+      <w:bookmarkStart w:id="86" w:name="_Toc7706568"/>
       <w:r>
         <w:t>Horizontal and vertical scalability</w:t>
       </w:r>
@@ -9438,12 +9778,315 @@
     </w:p>
     <w:p>
       <w:pPr>
-        <w:jc w:val="both"/>
+        <w:spacing w:beforeAutospacing="1" w:after="100" w:afterAutospacing="1" w:line="240" w:lineRule="auto"/>
       </w:pPr>
     </w:p>
     <w:p>
       <w:pPr>
-        <w:jc w:val="both"/>
+        <w:spacing w:beforeAutospacing="1" w:after="100" w:afterAutospacing="1" w:line="240" w:lineRule="auto"/>
+      </w:pPr>
+    </w:p>
+    <w:p>
+      <w:pPr>
+        <w:pStyle w:val="berschrift1"/>
+      </w:pPr>
+      <w:bookmarkStart w:id="87" w:name="_Toc7706569"/>
+      <w:r>
+        <w:lastRenderedPageBreak/>
+        <w:t>Schema.org: Evolution of Structured Data on the Web</w:t>
+      </w:r>
+      <w:bookmarkEnd w:id="87"/>
+    </w:p>
+    <w:p>
+      <w:pPr>
+        <w:pStyle w:val="berschrift2"/>
+      </w:pPr>
+      <w:bookmarkStart w:id="88" w:name="_Toc7706570"/>
+      <w:r>
+        <w:t>Standa</w:t>
+      </w:r>
+      <w:r>
+        <w:t>rds</w:t>
+      </w:r>
+      <w:bookmarkEnd w:id="88"/>
+    </w:p>
+    <w:p>
+      <w:pPr>
+        <w:numPr>
+          <w:ilvl w:val="0"/>
+          <w:numId w:val="29"/>
+        </w:numPr>
+        <w:spacing w:beforeAutospacing="1" w:after="100" w:afterAutospacing="1" w:line="240" w:lineRule="auto"/>
+      </w:pPr>
+      <w:r>
+        <w:t>MCF (Meta Content Framework) führte Ideen von „Wissens“ Präsentationen ein -&gt; beschriftete Graphen.</w:t>
+      </w:r>
+    </w:p>
+    <w:p>
+      <w:pPr>
+        <w:numPr>
+          <w:ilvl w:val="0"/>
+          <w:numId w:val="29"/>
+        </w:numPr>
+        <w:spacing w:beforeAutospacing="1" w:after="100" w:afterAutospacing="1" w:line="240" w:lineRule="auto"/>
+      </w:pPr>
+      <w:r>
+        <w:t xml:space="preserve">Zwischen 1997 und 2004 wurden verschiedene Standards für die Syntax </w:t>
+      </w:r>
+      <w:r>
+        <w:t xml:space="preserve">und Datenmodelle </w:t>
+      </w:r>
+      <w:r>
+        <w:t>entwickelt (RDF, RDFS, and OWL)</w:t>
+      </w:r>
+    </w:p>
+    <w:p>
+      <w:pPr>
+        <w:pStyle w:val="berschrift2"/>
+      </w:pPr>
+      <w:bookmarkStart w:id="89" w:name="_Toc7706571"/>
+      <w:r>
+        <w:t>Schema.org</w:t>
+      </w:r>
+      <w:bookmarkEnd w:id="89"/>
+    </w:p>
+    <w:p>
+      <w:pPr>
+        <w:numPr>
+          <w:ilvl w:val="0"/>
+          <w:numId w:val="29"/>
+        </w:numPr>
+        <w:spacing w:beforeAutospacing="1" w:after="100" w:afterAutospacing="1" w:line="240" w:lineRule="auto"/>
+      </w:pPr>
+      <w:r>
+        <w:t>Wurde 2011 von Yahoo, Google, Bing und später Yandex erstellt.</w:t>
+      </w:r>
+    </w:p>
+    <w:p>
+      <w:pPr>
+        <w:numPr>
+          <w:ilvl w:val="1"/>
+          <w:numId w:val="29"/>
+        </w:numPr>
+        <w:spacing w:beforeAutospacing="1" w:after="100" w:afterAutospacing="1" w:line="240" w:lineRule="auto"/>
+      </w:pPr>
+      <w:r>
+        <w:t>-&gt; Ziel: Schema zu erstellen welches möglichst Breit gefächert ist.</w:t>
+      </w:r>
+    </w:p>
+    <w:p>
+      <w:pPr>
+        <w:numPr>
+          <w:ilvl w:val="1"/>
+          <w:numId w:val="29"/>
+        </w:numPr>
+        <w:spacing w:beforeAutospacing="1" w:after="100" w:afterAutospacing="1" w:line="240" w:lineRule="auto"/>
+      </w:pPr>
+      <w:r>
+        <w:t>297 Klassen und 178 Beziehungen in Hierarchischer Anordnung</w:t>
+      </w:r>
+    </w:p>
+    <w:p>
+      <w:pPr>
+        <w:numPr>
+          <w:ilvl w:val="0"/>
+          <w:numId w:val="29"/>
+        </w:numPr>
+        <w:spacing w:beforeAutospacing="1" w:after="100" w:afterAutospacing="1" w:line="240" w:lineRule="auto"/>
+      </w:pPr>
+      <w:r>
+        <w:t xml:space="preserve">Schema.org Markup wird heutzutage unteranderem für Emails verwendet. </w:t>
+      </w:r>
+    </w:p>
+    <w:p>
+      <w:pPr>
+        <w:numPr>
+          <w:ilvl w:val="1"/>
+          <w:numId w:val="29"/>
+        </w:numPr>
+        <w:spacing w:beforeAutospacing="1" w:after="100" w:afterAutospacing="1" w:line="240" w:lineRule="auto"/>
+      </w:pPr>
+      <w:r>
+        <w:t xml:space="preserve">Abrufen der strukturierten Daten ist möglich -&gt; zb.: Notifikation am Handy </w:t>
+      </w:r>
+    </w:p>
+    <w:p>
+      <w:pPr>
+        <w:pStyle w:val="berschrift2"/>
+      </w:pPr>
+      <w:bookmarkStart w:id="90" w:name="_Toc7706572"/>
+      <w:r>
+        <w:t>Design Desicions</w:t>
+      </w:r>
+      <w:bookmarkEnd w:id="90"/>
+    </w:p>
+    <w:p>
+      <w:pPr>
+        <w:spacing w:beforeAutospacing="1" w:after="100" w:afterAutospacing="1" w:line="240" w:lineRule="auto"/>
+      </w:pPr>
+      <w:r>
+        <w:t xml:space="preserve">Hauptgrund für das Design ist die Erleichterung der </w:t>
+      </w:r>
+      <w:r>
+        <w:t>Veröffentlichung von Daten.</w:t>
+      </w:r>
+    </w:p>
+    <w:p>
+      <w:pPr>
+        <w:numPr>
+          <w:ilvl w:val="0"/>
+          <w:numId w:val="29"/>
+        </w:numPr>
+        <w:spacing w:beforeAutospacing="1" w:after="100" w:afterAutospacing="1" w:line="240" w:lineRule="auto"/>
+      </w:pPr>
+      <w:r>
+        <w:t>Syntax</w:t>
+      </w:r>
+    </w:p>
+    <w:p>
+      <w:pPr>
+        <w:numPr>
+          <w:ilvl w:val="1"/>
+          <w:numId w:val="29"/>
+        </w:numPr>
+        <w:spacing w:beforeAutospacing="1" w:after="100" w:afterAutospacing="1" w:line="240" w:lineRule="auto"/>
+      </w:pPr>
+      <w:r>
+        <w:t>Mehrere Syntaxen werden angeboten</w:t>
+      </w:r>
+    </w:p>
+    <w:p>
+      <w:pPr>
+        <w:numPr>
+          <w:ilvl w:val="2"/>
+          <w:numId w:val="29"/>
+        </w:numPr>
+        <w:spacing w:beforeAutospacing="1" w:after="100" w:afterAutospacing="1" w:line="240" w:lineRule="auto"/>
+      </w:pPr>
+      <w:r>
+        <w:t xml:space="preserve">Microdata wurde entwickelt um mit der Komplexität von RDFa klarzukommen. </w:t>
+      </w:r>
+    </w:p>
+    <w:p>
+      <w:pPr>
+        <w:numPr>
+          <w:ilvl w:val="2"/>
+          <w:numId w:val="29"/>
+        </w:numPr>
+        <w:spacing w:beforeAutospacing="1" w:after="100" w:afterAutospacing="1" w:line="240" w:lineRule="auto"/>
+      </w:pPr>
+      <w:r>
+        <w:t>JSON-LD -&gt;  Verwendung : Javascript Seiten und Emails</w:t>
+      </w:r>
+    </w:p>
+    <w:p>
+      <w:pPr>
+        <w:numPr>
+          <w:ilvl w:val="0"/>
+          <w:numId w:val="29"/>
+        </w:numPr>
+        <w:spacing w:beforeAutospacing="1" w:after="100" w:afterAutospacing="1" w:line="240" w:lineRule="auto"/>
+      </w:pPr>
+      <w:r>
+        <w:t>Polymorphism</w:t>
+      </w:r>
+    </w:p>
+    <w:p>
+      <w:pPr>
+        <w:numPr>
+          <w:ilvl w:val="1"/>
+          <w:numId w:val="29"/>
+        </w:numPr>
+        <w:spacing w:beforeAutospacing="1" w:after="100" w:afterAutospacing="1" w:line="240" w:lineRule="auto"/>
+      </w:pPr>
+      <w:r>
+        <w:t>Viele Systeme haben eine einzige Dömane und Beziehung für die Beziehungen.</w:t>
+      </w:r>
+    </w:p>
+    <w:p>
+      <w:pPr>
+        <w:numPr>
+          <w:ilvl w:val="2"/>
+          <w:numId w:val="29"/>
+        </w:numPr>
+        <w:spacing w:beforeAutospacing="1" w:after="100" w:afterAutospacing="1" w:line="240" w:lineRule="auto"/>
+      </w:pPr>
+      <w:r>
+        <w:t>Probleme mit der Klassen Hierarchy</w:t>
+      </w:r>
+    </w:p>
+    <w:p>
+      <w:pPr>
+        <w:numPr>
+          <w:ilvl w:val="2"/>
+          <w:numId w:val="29"/>
+        </w:numPr>
+        <w:spacing w:beforeAutospacing="1" w:after="100" w:afterAutospacing="1" w:line="240" w:lineRule="auto"/>
+      </w:pPr>
+      <w:r>
+        <w:t>Lösung -&gt; Mehrere Dömanen wurden implementiert um geteilte „supertype’s“ zu vermeiden</w:t>
+      </w:r>
+    </w:p>
+    <w:p>
+      <w:pPr>
+        <w:numPr>
+          <w:ilvl w:val="0"/>
+          <w:numId w:val="29"/>
+        </w:numPr>
+        <w:spacing w:beforeAutospacing="1" w:after="100" w:afterAutospacing="1" w:line="240" w:lineRule="auto"/>
+      </w:pPr>
+      <w:r>
+        <w:t xml:space="preserve">Incremental Complexity </w:t>
+      </w:r>
+    </w:p>
+    <w:p>
+      <w:pPr>
+        <w:numPr>
+          <w:ilvl w:val="1"/>
+          <w:numId w:val="29"/>
+        </w:numPr>
+        <w:spacing w:beforeAutospacing="1" w:after="100" w:afterAutospacing="1" w:line="240" w:lineRule="auto"/>
+      </w:pPr>
+      <w:r>
+        <w:t xml:space="preserve">Muss die Balance zwischen dem hinzufügen von Schemata welche sich überlappen und die Koordination </w:t>
+      </w:r>
+      <w:r>
+        <w:t>des Ganzen</w:t>
+      </w:r>
+    </w:p>
+    <w:p>
+      <w:pPr>
+        <w:pStyle w:val="berschrift2"/>
+      </w:pPr>
+      <w:bookmarkStart w:id="91" w:name="_Toc7706573"/>
+      <w:r>
+        <w:t>Nutzen von Schema.Org</w:t>
+      </w:r>
+      <w:bookmarkEnd w:id="91"/>
+    </w:p>
+    <w:p>
+      <w:pPr>
+        <w:spacing w:beforeAutospacing="1" w:after="100" w:afterAutospacing="1" w:line="240" w:lineRule="auto"/>
+      </w:pPr>
+      <w:r>
+        <w:t xml:space="preserve">Da sich die größten Suchmaschinen der Welt hinter diesem einheitlichen Standard stehen, können Webmaster sichergehen, dass das Markup mit itemprop und itemtype auch von diesen Suchmaschinen korrekt ausgelesen werden kann. Das verwendete Markup bietet Webseitenbetreibern die Chance, dass Inhalte von Suchmaschinen besser indexiert und für Rich Snippets oder den </w:t>
+      </w:r>
+      <w:r>
+        <w:t>Knowledge Graph</w:t>
+      </w:r>
+      <w:r>
+        <w:t xml:space="preserve"> verwendet werden können.</w:t>
+      </w:r>
+    </w:p>
+    <w:p>
+      <w:pPr>
+        <w:spacing w:beforeAutospacing="1" w:after="100" w:afterAutospacing="1" w:line="240" w:lineRule="auto"/>
+      </w:pPr>
+    </w:p>
+    <w:p>
+      <w:pPr>
+        <w:spacing w:beforeAutospacing="1" w:after="100" w:afterAutospacing="1" w:line="240" w:lineRule="auto"/>
+        <w:ind w:left="708"/>
       </w:pPr>
     </w:p>
     <w:p>
@@ -16007,7 +16650,7 @@
     <w:charset w:val="00"/>
     <w:family w:val="roman"/>
     <w:pitch w:val="variable"/>
-    <w:sig w:usb0="E0002AFF" w:usb1="C0007843" w:usb2="00000009" w:usb3="00000000" w:csb0="000001FF" w:csb1="00000000"/>
+    <w:sig w:usb0="E0002EFF" w:usb1="C000785B" w:usb2="00000009" w:usb3="00000000" w:csb0="000001FF" w:csb1="00000000"/>
   </w:font>
   <w:font w:name="Courier New">
     <w:panose1 w:val="02070309020205020404"/>
@@ -16028,14 +16671,14 @@
     <w:charset w:val="00"/>
     <w:family w:val="swiss"/>
     <w:pitch w:val="variable"/>
-    <w:sig w:usb0="E00002FF" w:usb1="4000ACFF" w:usb2="00000001" w:usb3="00000000" w:csb0="0000019F" w:csb1="00000000"/>
+    <w:sig w:usb0="E0002AFF" w:usb1="C000247B" w:usb2="00000009" w:usb3="00000000" w:csb0="000001FF" w:csb1="00000000"/>
   </w:font>
   <w:font w:name="Calibri Light">
     <w:panose1 w:val="020F0302020204030204"/>
     <w:charset w:val="00"/>
     <w:family w:val="swiss"/>
     <w:pitch w:val="variable"/>
-    <w:sig w:usb0="A00002EF" w:usb1="4000207B" w:usb2="00000000" w:usb3="00000000" w:csb0="0000009F" w:csb1="00000000"/>
+    <w:sig w:usb0="E0002AFF" w:usb1="C000247B" w:usb2="00000009" w:usb3="00000000" w:csb0="000001FF" w:csb1="00000000"/>
   </w:font>
   <w:font w:name="Segoe UI">
     <w:panose1 w:val="020B0502040204020203"/>
@@ -16076,6 +16719,7 @@
     <w:rsid w:val="006E0B95"/>
     <w:rsid w:val="008066DB"/>
     <w:rsid w:val="008B7C81"/>
+    <w:rsid w:val="00B40F8B"/>
     <w:rsid w:val="00BF750F"/>
   </w:rsids>
   <m:mathPr>
@@ -16867,7 +17511,7 @@
 </file>
 
 <file path=customXml/itemProps1.xml><?xml version="1.0" encoding="utf-8"?>
-<ds:datastoreItem xmlns:ds="http://schemas.openxmlformats.org/officeDocument/2006/customXml" ds:itemID="{83F5A2DC-EC89-4CE5-8E68-827CB8246617}">
+<ds:datastoreItem xmlns:ds="http://schemas.openxmlformats.org/officeDocument/2006/customXml" ds:itemID="{3D9DB569-80E7-4799-B3C8-C47F62517041}">
   <ds:schemaRefs>
     <ds:schemaRef ds:uri="http://schemas.openxmlformats.org/officeDocument/2006/bibliography"/>
   </ds:schemaRefs>

</xml_diff>